<commit_message>
cours Hbase & prep commerciale-Recherche de projet
</commit_message>
<xml_diff>
--- a/cours/22_prep_commerciale/Fiche de validation de projet.docx
+++ b/cours/22_prep_commerciale/Fiche de validation de projet.docx
@@ -31,8 +31,6 @@
             <w:r>
               <w:t xml:space="preserve">Fiche de validation de présentation projet </w:t>
             </w:r>
-            <w:bookmarkStart w:id="0" w:name="_GoBack"/>
-            <w:bookmarkEnd w:id="0"/>
           </w:p>
         </w:tc>
       </w:tr>
@@ -87,6 +85,9 @@
               </w:numPr>
               <w:ind w:left="176" w:hanging="176"/>
             </w:pPr>
+            <w:r>
+              <w:t>DSI Carrefour COURCOURONNES</w:t>
+            </w:r>
           </w:p>
         </w:tc>
       </w:tr>
@@ -117,6 +118,68 @@
               </w:numPr>
               <w:ind w:left="176" w:hanging="176"/>
             </w:pPr>
+            <w:r>
+              <w:t>1 r</w:t>
+            </w:r>
+            <w:r>
+              <w:t>ue</w:t>
+            </w:r>
+            <w:r>
+              <w:t xml:space="preserve"> Jean Mermoz, 91000 </w:t>
+            </w:r>
+            <w:r>
+              <w:t>Courcouronnes</w:t>
+            </w:r>
+            <w:r>
+              <w:t>, Fr</w:t>
+            </w:r>
+          </w:p>
+          <w:p>
+            <w:pPr>
+              <w:pStyle w:val="Paragraphedeliste"/>
+              <w:numPr>
+                <w:ilvl w:val="0"/>
+                <w:numId w:val="2"/>
+              </w:numPr>
+              <w:ind w:left="176" w:hanging="176"/>
+            </w:pPr>
+            <w:r>
+              <w:t>RER D</w:t>
+            </w:r>
+            <w:r>
+              <w:t xml:space="preserve"> station </w:t>
+            </w:r>
+            <w:r>
+              <w:t>Le Bras-de-Fer</w:t>
+            </w:r>
+            <w:r>
+              <w:t xml:space="preserve"> (1h30</w:t>
+            </w:r>
+            <w:r>
+              <w:t xml:space="preserve"> </w:t>
+            </w:r>
+            <w:r>
+              <w:t>de paris)</w:t>
+            </w:r>
+            <w:r>
+              <w:t>,</w:t>
+            </w:r>
+          </w:p>
+          <w:p>
+            <w:pPr>
+              <w:pStyle w:val="Paragraphedeliste"/>
+              <w:numPr>
+                <w:ilvl w:val="0"/>
+                <w:numId w:val="2"/>
+              </w:numPr>
+              <w:ind w:left="176" w:hanging="176"/>
+            </w:pPr>
+            <w:r>
+              <w:t>Voiture : N7, A6</w:t>
+            </w:r>
+            <w:r>
+              <w:t xml:space="preserve"> </w:t>
+            </w:r>
           </w:p>
         </w:tc>
       </w:tr>
@@ -180,6 +243,21 @@
               </w:numPr>
               <w:ind w:left="176" w:hanging="176"/>
             </w:pPr>
+            <w:r>
+              <w:t>Ingestion de données dans le datalake de Carrefour</w:t>
+            </w:r>
+            <w:r>
+              <w:t xml:space="preserve"> </w:t>
+            </w:r>
+            <w:r>
+              <w:t>(</w:t>
+            </w:r>
+            <w:r>
+              <w:t>cloud et data center</w:t>
+            </w:r>
+            <w:r>
+              <w:t>)</w:t>
+            </w:r>
           </w:p>
           <w:p/>
         </w:tc>
@@ -193,6 +271,8 @@
             <w:pPr>
               <w:jc w:val="center"/>
             </w:pPr>
+          </w:p>
+          <w:p>
             <w:r>
               <w:t>Le</w:t>
             </w:r>
@@ -234,6 +314,11 @@
           <w:tcPr>
             <w:tcW w:w="2376" w:type="dxa"/>
           </w:tcPr>
+          <w:p>
+            <w:pPr>
+              <w:jc w:val="center"/>
+            </w:pPr>
+          </w:p>
           <w:p>
             <w:pPr>
               <w:jc w:val="center"/>
@@ -271,6 +356,26 @@
             <w:pPr>
               <w:jc w:val="center"/>
             </w:pPr>
+          </w:p>
+          <w:p>
+            <w:pPr>
+              <w:jc w:val="center"/>
+            </w:pPr>
+          </w:p>
+          <w:p>
+            <w:pPr>
+              <w:jc w:val="center"/>
+            </w:pPr>
+          </w:p>
+          <w:p>
+            <w:pPr>
+              <w:jc w:val="center"/>
+            </w:pPr>
+          </w:p>
+          <w:p>
+            <w:pPr>
+              <w:jc w:val="center"/>
+            </w:pPr>
             <w:r>
               <w:t>Environnement technique du projet</w:t>
             </w:r>
@@ -288,8 +393,599 @@
                 <w:numId w:val="2"/>
               </w:numPr>
               <w:ind w:left="176" w:hanging="176"/>
-            </w:pPr>
-          </w:p>
+              <w:rPr>
+                <w:lang w:val="en-US"/>
+              </w:rPr>
+            </w:pPr>
+            <w:r>
+              <w:rPr>
+                <w:b/>
+                <w:bCs/>
+                <w:lang w:val="en-US"/>
+              </w:rPr>
+              <w:t>IDE</w:t>
+            </w:r>
+            <w:r>
+              <w:rPr>
+                <w:lang w:val="en-US"/>
+              </w:rPr>
+              <w:t>:</w:t>
+            </w:r>
+            <w:r>
+              <w:rPr>
+                <w:lang w:val="en-US"/>
+              </w:rPr>
+              <w:t xml:space="preserve"> Eclipse, IntelliJ, PyCharm</w:t>
+            </w:r>
+            <w:r>
+              <w:rPr>
+                <w:lang w:val="en-US"/>
+              </w:rPr>
+              <w:t xml:space="preserve">, </w:t>
+            </w:r>
+          </w:p>
+          <w:p>
+            <w:pPr>
+              <w:pStyle w:val="Paragraphedeliste"/>
+              <w:numPr>
+                <w:ilvl w:val="0"/>
+                <w:numId w:val="2"/>
+              </w:numPr>
+              <w:ind w:left="176" w:hanging="176"/>
+            </w:pPr>
+            <w:r>
+              <w:rPr>
+                <w:b/>
+                <w:bCs/>
+              </w:rPr>
+              <w:t>Langage de programmation</w:t>
+            </w:r>
+            <w:r>
+              <w:t xml:space="preserve"> : Java, Python, </w:t>
+            </w:r>
+            <w:r>
+              <w:t>MY</w:t>
+            </w:r>
+            <w:r>
+              <w:t>SQL, Pl-SQL</w:t>
+            </w:r>
+            <w:r>
+              <w:t>, VBA</w:t>
+            </w:r>
+            <w:r>
+              <w:t>, Bash</w:t>
+            </w:r>
+            <w:r>
+              <w:t xml:space="preserve">,  </w:t>
+            </w:r>
+            <w:r>
+              <w:t>R</w:t>
+            </w:r>
+            <w:r>
+              <w:t xml:space="preserve">, </w:t>
+            </w:r>
+            <w:r>
+              <w:t xml:space="preserve"> Big Query</w:t>
+            </w:r>
+          </w:p>
+          <w:p>
+            <w:pPr>
+              <w:pStyle w:val="Paragraphedeliste"/>
+              <w:numPr>
+                <w:ilvl w:val="0"/>
+                <w:numId w:val="2"/>
+              </w:numPr>
+              <w:ind w:left="176" w:hanging="176"/>
+              <w:rPr>
+                <w:lang w:val="en-US"/>
+              </w:rPr>
+            </w:pPr>
+            <w:r>
+              <w:rPr>
+                <w:b/>
+                <w:bCs/>
+                <w:lang w:val="en-US"/>
+              </w:rPr>
+              <w:t>SGBDR</w:t>
+            </w:r>
+            <w:r>
+              <w:rPr>
+                <w:lang w:val="en-US"/>
+              </w:rPr>
+              <w:t xml:space="preserve">: </w:t>
+            </w:r>
+            <w:r>
+              <w:rPr>
+                <w:lang w:val="en-US"/>
+              </w:rPr>
+              <w:t>Sql Server,</w:t>
+            </w:r>
+          </w:p>
+          <w:p>
+            <w:pPr>
+              <w:pStyle w:val="Paragraphedeliste"/>
+              <w:numPr>
+                <w:ilvl w:val="0"/>
+                <w:numId w:val="2"/>
+              </w:numPr>
+              <w:ind w:left="176" w:hanging="176"/>
+              <w:rPr>
+                <w:lang w:val="en-US"/>
+              </w:rPr>
+            </w:pPr>
+            <w:r>
+              <w:rPr>
+                <w:b/>
+                <w:bCs/>
+                <w:lang w:val="en-US"/>
+              </w:rPr>
+              <w:t xml:space="preserve">Framework </w:t>
+            </w:r>
+            <w:r>
+              <w:rPr>
+                <w:b/>
+                <w:bCs/>
+                <w:lang w:val="en-US"/>
+              </w:rPr>
+              <w:t>Hadoop</w:t>
+            </w:r>
+            <w:r>
+              <w:rPr>
+                <w:b/>
+                <w:bCs/>
+                <w:lang w:val="en-US"/>
+              </w:rPr>
+              <w:t xml:space="preserve"> </w:t>
+            </w:r>
+            <w:r>
+              <w:rPr>
+                <w:lang w:val="en-US"/>
+              </w:rPr>
+              <w:t>(</w:t>
+            </w:r>
+            <w:r>
+              <w:rPr>
+                <w:lang w:val="en-US"/>
+              </w:rPr>
+              <w:t>Cloudera</w:t>
+            </w:r>
+            <w:r>
+              <w:rPr>
+                <w:lang w:val="en-US"/>
+              </w:rPr>
+              <w:t>)</w:t>
+            </w:r>
+            <w:r>
+              <w:rPr>
+                <w:lang w:val="en-US"/>
+              </w:rPr>
+              <w:t>:</w:t>
+            </w:r>
+            <w:r>
+              <w:rPr>
+                <w:lang w:val="en-US"/>
+              </w:rPr>
+              <w:t xml:space="preserve"> </w:t>
+            </w:r>
+            <w:r>
+              <w:rPr>
+                <w:lang w:val="en-US"/>
+              </w:rPr>
+              <w:t>HDFS,</w:t>
+            </w:r>
+            <w:r>
+              <w:rPr>
+                <w:lang w:val="en-US"/>
+              </w:rPr>
+              <w:t xml:space="preserve"> </w:t>
+            </w:r>
+            <w:r>
+              <w:rPr>
+                <w:lang w:val="en-US"/>
+              </w:rPr>
+              <w:t>Zookeeper,</w:t>
+            </w:r>
+            <w:r>
+              <w:rPr>
+                <w:lang w:val="en-US"/>
+              </w:rPr>
+              <w:t xml:space="preserve"> </w:t>
+            </w:r>
+            <w:r>
+              <w:rPr>
+                <w:lang w:val="en-US"/>
+              </w:rPr>
+              <w:t>YARN</w:t>
+            </w:r>
+          </w:p>
+          <w:p>
+            <w:pPr>
+              <w:pStyle w:val="Paragraphedeliste"/>
+              <w:ind w:left="176"/>
+              <w:rPr>
+                <w:lang w:val="en-US"/>
+              </w:rPr>
+            </w:pPr>
+            <w:r>
+              <w:rPr>
+                <w:lang w:val="en-US"/>
+              </w:rPr>
+              <w:t xml:space="preserve">                                      </w:t>
+            </w:r>
+            <w:r>
+              <w:rPr>
+                <w:lang w:val="en-US"/>
+              </w:rPr>
+              <w:t>Kafka, Storm, Sqoop, S</w:t>
+            </w:r>
+            <w:r>
+              <w:rPr>
+                <w:lang w:val="en-US"/>
+              </w:rPr>
+              <w:t>park,</w:t>
+            </w:r>
+            <w:r>
+              <w:rPr>
+                <w:lang w:val="en-US"/>
+              </w:rPr>
+              <w:t xml:space="preserve"> </w:t>
+            </w:r>
+            <w:r>
+              <w:rPr>
+                <w:lang w:val="en-US"/>
+              </w:rPr>
+              <w:t xml:space="preserve">Spark </w:t>
+            </w:r>
+            <w:r>
+              <w:rPr>
+                <w:lang w:val="en-US"/>
+              </w:rPr>
+              <w:t>Streaming</w:t>
+            </w:r>
+            <w:r>
+              <w:rPr>
+                <w:lang w:val="en-US"/>
+              </w:rPr>
+              <w:t>,</w:t>
+            </w:r>
+            <w:r>
+              <w:rPr>
+                <w:lang w:val="en-US"/>
+              </w:rPr>
+              <w:t xml:space="preserve"> </w:t>
+            </w:r>
+          </w:p>
+          <w:p>
+            <w:pPr>
+              <w:pStyle w:val="Paragraphedeliste"/>
+              <w:ind w:left="176"/>
+              <w:rPr>
+                <w:lang w:val="en-US"/>
+              </w:rPr>
+            </w:pPr>
+            <w:r>
+              <w:rPr>
+                <w:lang w:val="en-US"/>
+              </w:rPr>
+              <w:t xml:space="preserve">                                      </w:t>
+            </w:r>
+            <w:r>
+              <w:rPr>
+                <w:lang w:val="en-US"/>
+              </w:rPr>
+              <w:t>Flum</w:t>
+            </w:r>
+            <w:r>
+              <w:rPr>
+                <w:lang w:val="en-US"/>
+              </w:rPr>
+              <w:t xml:space="preserve">, </w:t>
+            </w:r>
+            <w:r>
+              <w:rPr>
+                <w:lang w:val="en-US"/>
+              </w:rPr>
+              <w:t>Oozie</w:t>
+            </w:r>
+            <w:r>
+              <w:rPr>
+                <w:lang w:val="en-US"/>
+              </w:rPr>
+              <w:t xml:space="preserve">, </w:t>
+            </w:r>
+            <w:r>
+              <w:rPr>
+                <w:lang w:val="en-US"/>
+              </w:rPr>
+              <w:t>MiNiFi</w:t>
+            </w:r>
+            <w:r>
+              <w:rPr>
+                <w:lang w:val="en-US"/>
+              </w:rPr>
+              <w:t xml:space="preserve">, </w:t>
+            </w:r>
+          </w:p>
+          <w:p>
+            <w:pPr>
+              <w:pStyle w:val="Paragraphedeliste"/>
+              <w:ind w:left="176"/>
+              <w:rPr>
+                <w:lang w:val="en-US"/>
+              </w:rPr>
+            </w:pPr>
+            <w:r>
+              <w:rPr>
+                <w:lang w:val="en-US"/>
+              </w:rPr>
+              <w:t xml:space="preserve">                                      </w:t>
+            </w:r>
+            <w:r>
+              <w:rPr>
+                <w:lang w:val="en-US"/>
+              </w:rPr>
+              <w:t>Hive</w:t>
+            </w:r>
+            <w:r>
+              <w:rPr>
+                <w:lang w:val="en-US"/>
+              </w:rPr>
+              <w:t xml:space="preserve"> &amp;Impala</w:t>
+            </w:r>
+            <w:r>
+              <w:rPr>
+                <w:lang w:val="en-US"/>
+              </w:rPr>
+              <w:t xml:space="preserve">, </w:t>
+            </w:r>
+            <w:r>
+              <w:rPr>
+                <w:lang w:val="en-US"/>
+              </w:rPr>
+              <w:t>Elasticsearch</w:t>
+            </w:r>
+            <w:r>
+              <w:rPr>
+                <w:lang w:val="en-US"/>
+              </w:rPr>
+              <w:t xml:space="preserve">, </w:t>
+            </w:r>
+            <w:r>
+              <w:rPr>
+                <w:lang w:val="en-US"/>
+              </w:rPr>
+              <w:t xml:space="preserve">Cassandra </w:t>
+            </w:r>
+            <w:r>
+              <w:rPr>
+                <w:lang w:val="en-US"/>
+              </w:rPr>
+              <w:t>&amp;</w:t>
+            </w:r>
+            <w:r>
+              <w:rPr>
+                <w:lang w:val="en-US"/>
+              </w:rPr>
+              <w:t xml:space="preserve"> </w:t>
+            </w:r>
+            <w:r>
+              <w:rPr>
+                <w:lang w:val="en-US"/>
+              </w:rPr>
+              <w:t>HBase</w:t>
+            </w:r>
+            <w:r>
+              <w:rPr>
+                <w:lang w:val="en-US"/>
+              </w:rPr>
+              <w:t>,</w:t>
+            </w:r>
+            <w:r>
+              <w:rPr>
+                <w:lang w:val="en-US"/>
+              </w:rPr>
+              <w:t xml:space="preserve"> mongo DB, redis</w:t>
+            </w:r>
+          </w:p>
+          <w:p>
+            <w:pPr>
+              <w:pStyle w:val="Paragraphedeliste"/>
+              <w:ind w:left="176"/>
+              <w:rPr>
+                <w:lang w:val="en-US"/>
+              </w:rPr>
+            </w:pPr>
+            <w:r>
+              <w:rPr>
+                <w:lang w:val="en-US"/>
+              </w:rPr>
+              <w:t xml:space="preserve">                                      </w:t>
+            </w:r>
+            <w:r>
+              <w:rPr>
+                <w:lang w:val="en-US"/>
+              </w:rPr>
+              <w:t>Hue,</w:t>
+            </w:r>
+            <w:r>
+              <w:rPr>
+                <w:lang w:val="en-US"/>
+              </w:rPr>
+              <w:t xml:space="preserve"> AMBARI,</w:t>
+            </w:r>
+            <w:r>
+              <w:rPr>
+                <w:lang w:val="en-US"/>
+              </w:rPr>
+              <w:t xml:space="preserve"> </w:t>
+            </w:r>
+          </w:p>
+          <w:p>
+            <w:pPr>
+              <w:pStyle w:val="Paragraphedeliste"/>
+              <w:ind w:left="176"/>
+              <w:rPr>
+                <w:lang w:val="en-US"/>
+              </w:rPr>
+            </w:pPr>
+          </w:p>
+          <w:p>
+            <w:pPr>
+              <w:pStyle w:val="Paragraphedeliste"/>
+              <w:numPr>
+                <w:ilvl w:val="0"/>
+                <w:numId w:val="2"/>
+              </w:numPr>
+              <w:ind w:left="176" w:hanging="176"/>
+              <w:rPr>
+                <w:lang w:val="en-US"/>
+              </w:rPr>
+            </w:pPr>
+            <w:r>
+              <w:rPr>
+                <w:b/>
+                <w:bCs/>
+                <w:lang w:val="en-US"/>
+              </w:rPr>
+              <w:t xml:space="preserve">Data </w:t>
+            </w:r>
+            <w:r>
+              <w:rPr>
+                <w:b/>
+                <w:bCs/>
+                <w:lang w:val="en-US"/>
+              </w:rPr>
+              <w:t>VIZ</w:t>
+            </w:r>
+            <w:r>
+              <w:rPr>
+                <w:lang w:val="en-US"/>
+              </w:rPr>
+              <w:t>:</w:t>
+            </w:r>
+            <w:r>
+              <w:rPr>
+                <w:lang w:val="en-US"/>
+              </w:rPr>
+              <w:t xml:space="preserve"> Qlikview</w:t>
+            </w:r>
+            <w:r>
+              <w:rPr>
+                <w:lang w:val="en-US"/>
+              </w:rPr>
+              <w:t xml:space="preserve">, </w:t>
+            </w:r>
+            <w:r>
+              <w:rPr>
+                <w:lang w:val="en-US"/>
+              </w:rPr>
+              <w:t>Power BI</w:t>
+            </w:r>
+            <w:r>
+              <w:rPr>
+                <w:lang w:val="en-US"/>
+              </w:rPr>
+              <w:t xml:space="preserve">, </w:t>
+            </w:r>
+            <w:r>
+              <w:rPr>
+                <w:lang w:val="en-US"/>
+              </w:rPr>
+              <w:t>Holistics</w:t>
+            </w:r>
+            <w:r>
+              <w:rPr>
+                <w:lang w:val="en-US"/>
+              </w:rPr>
+              <w:t xml:space="preserve">, </w:t>
+            </w:r>
+            <w:r>
+              <w:rPr>
+                <w:lang w:val="en-US"/>
+              </w:rPr>
+              <w:t>Tableau</w:t>
+            </w:r>
+            <w:r>
+              <w:rPr>
+                <w:lang w:val="en-US"/>
+              </w:rPr>
+              <w:t>, Power pivot</w:t>
+            </w:r>
+            <w:r>
+              <w:rPr>
+                <w:lang w:val="en-US"/>
+              </w:rPr>
+              <w:t>,</w:t>
+            </w:r>
+            <w:r>
+              <w:rPr>
+                <w:rFonts w:ascii="Arial" w:hAnsi="Arial" w:cs="Arial"/>
+                <w:color w:val="4C4C4C"/>
+                <w:spacing w:val="-5"/>
+                <w:sz w:val="27"/>
+                <w:szCs w:val="27"/>
+                <w:shd w:val="clear" w:color="auto" w:fill="FFFFFF"/>
+                <w:lang w:val="en-US"/>
+              </w:rPr>
+              <w:t xml:space="preserve"> </w:t>
+            </w:r>
+            <w:r>
+              <w:rPr>
+                <w:lang w:val="en-US"/>
+              </w:rPr>
+              <w:t>Qlik Sense</w:t>
+            </w:r>
+            <w:r>
+              <w:rPr>
+                <w:lang w:val="en-US"/>
+              </w:rPr>
+              <w:t xml:space="preserve">, </w:t>
+            </w:r>
+            <w:r>
+              <w:rPr>
+                <w:lang w:val="en-US"/>
+              </w:rPr>
+              <w:t xml:space="preserve"> </w:t>
+            </w:r>
+            <w:r>
+              <w:rPr>
+                <w:lang w:val="en-US"/>
+              </w:rPr>
+              <w:t>Google Data Studio</w:t>
+            </w:r>
+          </w:p>
+          <w:p>
+            <w:pPr>
+              <w:pStyle w:val="Paragraphedeliste"/>
+              <w:numPr>
+                <w:ilvl w:val="0"/>
+                <w:numId w:val="2"/>
+              </w:numPr>
+              <w:ind w:left="176" w:hanging="176"/>
+            </w:pPr>
+            <w:r>
+              <w:rPr>
+                <w:lang w:val="en-US"/>
+              </w:rPr>
+              <w:t xml:space="preserve"> </w:t>
+            </w:r>
+            <w:r>
+              <w:t xml:space="preserve">AWS, Microsoft Azure </w:t>
+            </w:r>
+            <w:r>
+              <w:t>&amp;</w:t>
+            </w:r>
+            <w:r>
+              <w:t xml:space="preserve"> GCP</w:t>
+            </w:r>
+            <w:r>
+              <w:t xml:space="preserve">, </w:t>
+            </w:r>
+            <w:r>
+              <w:t>Automatisation &amp; Déploiement (Airflow, Kubernetes &amp; Docker)</w:t>
+            </w:r>
+          </w:p>
+          <w:p/>
           <w:p/>
         </w:tc>
       </w:tr>
@@ -328,7 +1024,46 @@
                 <w:numId w:val="2"/>
               </w:numPr>
               <w:ind w:left="176" w:hanging="176"/>
-            </w:pPr>
+              <w:rPr>
+                <w:lang w:val="en-US"/>
+              </w:rPr>
+            </w:pPr>
+            <w:r>
+              <w:rPr>
+                <w:lang w:val="en-US"/>
+              </w:rPr>
+              <w:t xml:space="preserve">Le chief data </w:t>
+            </w:r>
+            <w:r>
+              <w:rPr>
+                <w:lang w:val="en-US"/>
+              </w:rPr>
+              <w:t>officer,</w:t>
+            </w:r>
+            <w:r>
+              <w:rPr>
+                <w:lang w:val="en-US"/>
+              </w:rPr>
+              <w:t xml:space="preserve"> Cloud</w:t>
+            </w:r>
+            <w:r>
+              <w:rPr>
+                <w:lang w:val="en-US"/>
+              </w:rPr>
+              <w:t xml:space="preserve"> Data</w:t>
+            </w:r>
+            <w:r>
+              <w:rPr>
+                <w:lang w:val="en-US"/>
+              </w:rPr>
+              <w:t xml:space="preserve"> Engineer</w:t>
+            </w:r>
+            <w:r>
+              <w:rPr>
+                <w:lang w:val="en-US"/>
+              </w:rPr>
+              <w:t xml:space="preserve"> </w:t>
+            </w:r>
           </w:p>
           <w:p>
             <w:pPr>
@@ -338,7 +1073,33 @@
                 <w:numId w:val="2"/>
               </w:numPr>
               <w:ind w:left="176" w:hanging="176"/>
-            </w:pPr>
+              <w:rPr>
+                <w:lang w:val="en-US"/>
+              </w:rPr>
+            </w:pPr>
+            <w:r>
+              <w:rPr>
+                <w:lang w:val="en-US"/>
+              </w:rPr>
+              <w:t>Data analyst</w:t>
+            </w:r>
+            <w:r>
+              <w:rPr>
+                <w:lang w:val="en-US"/>
+              </w:rPr>
+              <w:t xml:space="preserve">, </w:t>
+            </w:r>
+            <w:r>
+              <w:t xml:space="preserve"> </w:t>
+            </w:r>
+            <w:r>
+              <w:rPr>
+                <w:lang w:val="en-US"/>
+              </w:rPr>
+              <w:t>DATA TRANSLATOR</w:t>
+            </w:r>
+            <w:bookmarkStart w:id="0" w:name="_GoBack"/>
+            <w:bookmarkEnd w:id="0"/>
           </w:p>
         </w:tc>
       </w:tr>
@@ -369,16 +1130,30 @@
               </w:numPr>
               <w:ind w:left="176" w:hanging="176"/>
             </w:pPr>
-          </w:p>
-          <w:p>
-            <w:pPr>
-              <w:pStyle w:val="Paragraphedeliste"/>
-              <w:numPr>
-                <w:ilvl w:val="0"/>
-                <w:numId w:val="2"/>
-              </w:numPr>
-              <w:ind w:left="176" w:hanging="176"/>
-            </w:pPr>
+            <w:r>
+              <w:t>DevOps (</w:t>
+            </w:r>
+            <w:r>
+              <w:t xml:space="preserve">CICD, </w:t>
+            </w:r>
+            <w:r>
+              <w:t xml:space="preserve">Jenkins, </w:t>
+            </w:r>
+            <w:r>
+              <w:t>Agile</w:t>
+            </w:r>
+            <w:r>
+              <w:t>)</w:t>
+            </w:r>
+            <w:r>
+              <w:t>, git hub</w:t>
+            </w:r>
+            <w:r>
+              <w:t>, sc</w:t>
+            </w:r>
+            <w:r>
+              <w:t>rum, Kanban</w:t>
+            </w:r>
           </w:p>
         </w:tc>
       </w:tr>
@@ -401,6 +1176,90 @@
                 <w:szCs w:val="26"/>
               </w:rPr>
             </w:pPr>
+          </w:p>
+          <w:p>
+            <w:pPr>
+              <w:pStyle w:val="Paragraphedeliste"/>
+              <w:jc w:val="center"/>
+              <w:rPr>
+                <w:rFonts w:asciiTheme="majorHAnsi" w:eastAsiaTheme="majorEastAsia" w:hAnsiTheme="majorHAnsi" w:cstheme="majorBidi"/>
+                <w:b/>
+                <w:bCs/>
+                <w:color w:val="4472C4" w:themeColor="accent1"/>
+                <w:sz w:val="26"/>
+                <w:szCs w:val="26"/>
+              </w:rPr>
+            </w:pPr>
+          </w:p>
+          <w:p>
+            <w:pPr>
+              <w:pStyle w:val="Paragraphedeliste"/>
+              <w:jc w:val="center"/>
+              <w:rPr>
+                <w:rFonts w:asciiTheme="majorHAnsi" w:eastAsiaTheme="majorEastAsia" w:hAnsiTheme="majorHAnsi" w:cstheme="majorBidi"/>
+                <w:b/>
+                <w:bCs/>
+                <w:color w:val="4472C4" w:themeColor="accent1"/>
+                <w:sz w:val="26"/>
+                <w:szCs w:val="26"/>
+              </w:rPr>
+            </w:pPr>
+          </w:p>
+          <w:p>
+            <w:pPr>
+              <w:pStyle w:val="Paragraphedeliste"/>
+              <w:jc w:val="center"/>
+              <w:rPr>
+                <w:rFonts w:asciiTheme="majorHAnsi" w:eastAsiaTheme="majorEastAsia" w:hAnsiTheme="majorHAnsi" w:cstheme="majorBidi"/>
+                <w:b/>
+                <w:bCs/>
+                <w:color w:val="4472C4" w:themeColor="accent1"/>
+                <w:sz w:val="26"/>
+                <w:szCs w:val="26"/>
+              </w:rPr>
+            </w:pPr>
+          </w:p>
+          <w:p>
+            <w:pPr>
+              <w:pStyle w:val="Paragraphedeliste"/>
+              <w:jc w:val="center"/>
+              <w:rPr>
+                <w:rFonts w:asciiTheme="majorHAnsi" w:eastAsiaTheme="majorEastAsia" w:hAnsiTheme="majorHAnsi" w:cstheme="majorBidi"/>
+                <w:b/>
+                <w:bCs/>
+                <w:color w:val="4472C4" w:themeColor="accent1"/>
+                <w:sz w:val="26"/>
+                <w:szCs w:val="26"/>
+              </w:rPr>
+            </w:pPr>
+          </w:p>
+          <w:p>
+            <w:pPr>
+              <w:pStyle w:val="Paragraphedeliste"/>
+              <w:jc w:val="center"/>
+              <w:rPr>
+                <w:rFonts w:asciiTheme="majorHAnsi" w:eastAsiaTheme="majorEastAsia" w:hAnsiTheme="majorHAnsi" w:cstheme="majorBidi"/>
+                <w:b/>
+                <w:bCs/>
+                <w:color w:val="4472C4" w:themeColor="accent1"/>
+                <w:sz w:val="26"/>
+                <w:szCs w:val="26"/>
+              </w:rPr>
+            </w:pPr>
+          </w:p>
+          <w:p>
+            <w:pPr>
+              <w:pStyle w:val="Paragraphedeliste"/>
+              <w:jc w:val="center"/>
+              <w:rPr>
+                <w:rFonts w:asciiTheme="majorHAnsi" w:eastAsiaTheme="majorEastAsia" w:hAnsiTheme="majorHAnsi" w:cstheme="majorBidi"/>
+                <w:b/>
+                <w:bCs/>
+                <w:color w:val="4472C4" w:themeColor="accent1"/>
+                <w:sz w:val="26"/>
+                <w:szCs w:val="26"/>
+              </w:rPr>
+            </w:pPr>
             <w:r>
               <w:rPr>
                 <w:rFonts w:asciiTheme="majorHAnsi" w:eastAsiaTheme="majorEastAsia" w:hAnsiTheme="majorHAnsi" w:cstheme="majorBidi"/>
@@ -460,6 +1319,9 @@
             <w:pPr>
               <w:jc w:val="center"/>
             </w:pPr>
+            <w:r>
+              <w:t>Langues :</w:t>
+            </w:r>
           </w:p>
         </w:tc>
         <w:tc>
@@ -467,9 +1329,21 @@
             <w:tcW w:w="8364" w:type="dxa"/>
           </w:tcPr>
           <w:p>
-            <w:pPr>
-              <w:pStyle w:val="Paragraphedeliste"/>
-            </w:pPr>
+            <w:r>
+              <w:t xml:space="preserve"> </w:t>
+            </w:r>
+            <w:r>
+              <w:t>Anglais professionnel : écrit et oral</w:t>
+            </w:r>
+            <w:r>
+              <w:t xml:space="preserve"> </w:t>
+            </w:r>
+            <w:r>
+              <w:t xml:space="preserve">              </w:t>
+            </w:r>
+            <w:r>
+              <w:t>Arabe : oral</w:t>
+            </w:r>
           </w:p>
         </w:tc>
       </w:tr>
@@ -1505,10 +2379,32 @@
       <w:szCs w:val="26"/>
     </w:rPr>
   </w:style>
+  <w:style w:type="paragraph" w:styleId="Titre3">
+    <w:name w:val="heading 3"/>
+    <w:basedOn w:val="Normal"/>
+    <w:next w:val="Normal"/>
+    <w:link w:val="Titre3Car"/>
+    <w:uiPriority w:val="9"/>
+    <w:semiHidden/>
+    <w:unhideWhenUsed/>
+    <w:qFormat/>
+    <w:rsid w:val="00CD6E1E"/>
+    <w:pPr>
+      <w:keepNext/>
+      <w:keepLines/>
+      <w:spacing w:before="40" w:after="0"/>
+      <w:outlineLvl w:val="2"/>
+    </w:pPr>
+    <w:rPr>
+      <w:rFonts w:asciiTheme="majorHAnsi" w:eastAsiaTheme="majorEastAsia" w:hAnsiTheme="majorHAnsi" w:cstheme="majorBidi"/>
+      <w:color w:val="1F3763" w:themeColor="accent1" w:themeShade="7F"/>
+      <w:sz w:val="24"/>
+      <w:szCs w:val="24"/>
+    </w:rPr>
+  </w:style>
   <w:style w:type="character" w:default="1" w:styleId="Policepardfaut">
     <w:name w:val="Default Paragraph Font"/>
     <w:uiPriority w:val="1"/>
-    <w:semiHidden/>
     <w:unhideWhenUsed/>
   </w:style>
   <w:style w:type="table" w:default="1" w:styleId="TableauNormal">
@@ -1588,6 +2484,20 @@
       <w:color w:val="4472C4" w:themeColor="accent1"/>
       <w:sz w:val="26"/>
       <w:szCs w:val="26"/>
+    </w:rPr>
+  </w:style>
+  <w:style w:type="character" w:customStyle="1" w:styleId="Titre3Car">
+    <w:name w:val="Titre 3 Car"/>
+    <w:basedOn w:val="Policepardfaut"/>
+    <w:link w:val="Titre3"/>
+    <w:uiPriority w:val="9"/>
+    <w:semiHidden/>
+    <w:rsid w:val="00CD6E1E"/>
+    <w:rPr>
+      <w:rFonts w:asciiTheme="majorHAnsi" w:eastAsiaTheme="majorEastAsia" w:hAnsiTheme="majorHAnsi" w:cstheme="majorBidi"/>
+      <w:color w:val="1F3763" w:themeColor="accent1" w:themeShade="7F"/>
+      <w:sz w:val="24"/>
+      <w:szCs w:val="24"/>
     </w:rPr>
   </w:style>
 </w:styles>

</xml_diff>